<commit_message>
Chinh sua bien ban II
</commit_message>
<xml_diff>
--- a/Biên bản họp nhóm lần II.docx
+++ b/Biên bản họp nhóm lần II.docx
@@ -687,22 +687,10 @@
       <w:r>
         <w:rPr>
           <w:rFonts w:asciiTheme="majorHAnsi" w:eastAsiaTheme="majorEastAsia" w:hAnsiTheme="majorHAnsi" w:cstheme="majorBidi"/>
-          <w:bCs/>
-          <w:sz w:val="26"/>
-          <w:szCs w:val="26"/>
-        </w:rPr>
-        <w:t>Giao lưa giữa các thành viên, đưa ra các đề tài đánh giá</w:t>
-      </w:r>
-      <w:r>
-        <w:t xml:space="preserve">. </w:t>
-      </w:r>
-      <w:r>
-        <w:rPr>
-          <w:rFonts w:asciiTheme="majorHAnsi" w:eastAsiaTheme="majorEastAsia" w:hAnsiTheme="majorHAnsi" w:cstheme="majorBidi"/>
-          <w:sz w:val="26"/>
-          <w:szCs w:val="26"/>
-        </w:rPr>
-        <w:t>Các thành viên trong nhóm giao lưu, làm quen lẫn nhau.</w:t>
+          <w:sz w:val="26"/>
+          <w:szCs w:val="26"/>
+        </w:rPr>
+        <w:t>Báo cáo công việc đã giao trong tuần.</w:t>
       </w:r>
     </w:p>
     <w:p>
@@ -725,7 +713,23 @@
           <w:sz w:val="26"/>
           <w:szCs w:val="26"/>
         </w:rPr>
-        <w:t>Báo cáo công việc đã giao trong tuần.</w:t>
+        <w:t>Lên kịch bản cho buổi phỏng vấn</w:t>
+      </w:r>
+      <w:r>
+        <w:rPr>
+          <w:rFonts w:asciiTheme="majorHAnsi" w:eastAsiaTheme="majorEastAsia" w:hAnsiTheme="majorHAnsi" w:cstheme="majorBidi"/>
+          <w:sz w:val="26"/>
+          <w:szCs w:val="26"/>
+        </w:rPr>
+        <w:t xml:space="preserve"> và quay video</w:t>
+      </w:r>
+      <w:r>
+        <w:rPr>
+          <w:rFonts w:asciiTheme="majorHAnsi" w:eastAsiaTheme="majorEastAsia" w:hAnsiTheme="majorHAnsi" w:cstheme="majorBidi"/>
+          <w:sz w:val="26"/>
+          <w:szCs w:val="26"/>
+        </w:rPr>
+        <w:t>.</w:t>
       </w:r>
     </w:p>
     <w:p>
@@ -748,26 +752,139 @@
           <w:sz w:val="26"/>
           <w:szCs w:val="26"/>
         </w:rPr>
-        <w:t>Lên kịch bản cho buổi phỏng vấn</w:t>
-      </w:r>
-      <w:r>
-        <w:rPr>
-          <w:rFonts w:asciiTheme="majorHAnsi" w:eastAsiaTheme="majorEastAsia" w:hAnsiTheme="majorHAnsi" w:cstheme="majorBidi"/>
-          <w:sz w:val="26"/>
-          <w:szCs w:val="26"/>
-          <w:lang w:val="en-US"/>
-        </w:rPr>
-        <w:t xml:space="preserve"> và quay video</w:t>
-      </w:r>
-      <w:bookmarkStart w:id="1" w:name="_GoBack"/>
-      <w:bookmarkEnd w:id="1"/>
-      <w:r>
-        <w:rPr>
-          <w:rFonts w:asciiTheme="majorHAnsi" w:eastAsiaTheme="majorEastAsia" w:hAnsiTheme="majorHAnsi" w:cstheme="majorBidi"/>
-          <w:sz w:val="26"/>
-          <w:szCs w:val="26"/>
-        </w:rPr>
-        <w:t>.</w:t>
+        <w:t>Phân công nhiệm vụ tiếp theo cho từng thành viên:</w:t>
+      </w:r>
+    </w:p>
+    <w:p>
+      <w:pPr>
+        <w:pStyle w:val="oancuaDanhsach"/>
+        <w:numPr>
+          <w:ilvl w:val="0"/>
+          <w:numId w:val="6"/>
+        </w:numPr>
+        <w:spacing w:line="360" w:lineRule="auto"/>
+        <w:rPr>
+          <w:rFonts w:asciiTheme="majorHAnsi" w:eastAsiaTheme="majorEastAsia" w:hAnsiTheme="majorHAnsi" w:cstheme="majorBidi"/>
+          <w:sz w:val="26"/>
+          <w:szCs w:val="26"/>
+        </w:rPr>
+      </w:pPr>
+      <w:r>
+        <w:rPr>
+          <w:rFonts w:asciiTheme="majorHAnsi" w:eastAsiaTheme="majorEastAsia" w:hAnsiTheme="majorHAnsi" w:cstheme="majorBidi"/>
+          <w:sz w:val="26"/>
+          <w:szCs w:val="26"/>
+        </w:rPr>
+        <w:t>Phỏng vấn: Phan Vỹ Hào và Lê Văn Hùng.</w:t>
+      </w:r>
+    </w:p>
+    <w:p>
+      <w:pPr>
+        <w:pStyle w:val="oancuaDanhsach"/>
+        <w:numPr>
+          <w:ilvl w:val="0"/>
+          <w:numId w:val="6"/>
+        </w:numPr>
+        <w:spacing w:line="360" w:lineRule="auto"/>
+        <w:rPr>
+          <w:rFonts w:asciiTheme="majorHAnsi" w:eastAsiaTheme="majorEastAsia" w:hAnsiTheme="majorHAnsi" w:cstheme="majorBidi"/>
+          <w:sz w:val="26"/>
+          <w:szCs w:val="26"/>
+        </w:rPr>
+      </w:pPr>
+      <w:r>
+        <w:rPr>
+          <w:rFonts w:asciiTheme="majorHAnsi" w:eastAsiaTheme="majorEastAsia" w:hAnsiTheme="majorHAnsi" w:cstheme="majorBidi"/>
+          <w:sz w:val="26"/>
+          <w:szCs w:val="26"/>
+        </w:rPr>
+        <w:t>Thiết kế bài trình chiếu báo cáo: Trần Xuân Phú.</w:t>
+      </w:r>
+    </w:p>
+    <w:p>
+      <w:pPr>
+        <w:pStyle w:val="oancuaDanhsach"/>
+        <w:numPr>
+          <w:ilvl w:val="0"/>
+          <w:numId w:val="6"/>
+        </w:numPr>
+        <w:spacing w:line="360" w:lineRule="auto"/>
+        <w:rPr>
+          <w:rFonts w:asciiTheme="majorHAnsi" w:eastAsiaTheme="majorEastAsia" w:hAnsiTheme="majorHAnsi" w:cstheme="majorBidi"/>
+          <w:sz w:val="26"/>
+          <w:szCs w:val="26"/>
+        </w:rPr>
+      </w:pPr>
+      <w:r>
+        <w:rPr>
+          <w:rFonts w:asciiTheme="majorHAnsi" w:eastAsiaTheme="majorEastAsia" w:hAnsiTheme="majorHAnsi" w:cstheme="majorBidi"/>
+          <w:sz w:val="26"/>
+          <w:szCs w:val="26"/>
+        </w:rPr>
+        <w:t>Lên kịch bản cho video: Lê Văn Hùng.</w:t>
+      </w:r>
+    </w:p>
+    <w:p>
+      <w:pPr>
+        <w:pStyle w:val="oancuaDanhsach"/>
+        <w:numPr>
+          <w:ilvl w:val="0"/>
+          <w:numId w:val="6"/>
+        </w:numPr>
+        <w:spacing w:line="360" w:lineRule="auto"/>
+        <w:rPr>
+          <w:rFonts w:asciiTheme="majorHAnsi" w:eastAsiaTheme="majorEastAsia" w:hAnsiTheme="majorHAnsi" w:cstheme="majorBidi"/>
+          <w:sz w:val="26"/>
+          <w:szCs w:val="26"/>
+        </w:rPr>
+      </w:pPr>
+      <w:r>
+        <w:rPr>
+          <w:rFonts w:asciiTheme="majorHAnsi" w:eastAsiaTheme="majorEastAsia" w:hAnsiTheme="majorHAnsi" w:cstheme="majorBidi"/>
+          <w:sz w:val="26"/>
+          <w:szCs w:val="26"/>
+        </w:rPr>
+        <w:t>Chỉnh sửa video: Trần Đình Na</w:t>
+      </w:r>
+      <w:r>
+        <w:rPr>
+          <w:rFonts w:asciiTheme="majorHAnsi" w:eastAsiaTheme="majorEastAsia" w:hAnsiTheme="majorHAnsi" w:cstheme="majorBidi"/>
+          <w:sz w:val="26"/>
+          <w:szCs w:val="26"/>
+          <w:lang w:val="en-US"/>
+        </w:rPr>
+        <w:t>m.</w:t>
+      </w:r>
+    </w:p>
+    <w:p>
+      <w:pPr>
+        <w:pStyle w:val="oancuaDanhsach"/>
+        <w:numPr>
+          <w:ilvl w:val="0"/>
+          <w:numId w:val="6"/>
+        </w:numPr>
+        <w:spacing w:line="360" w:lineRule="auto"/>
+        <w:rPr>
+          <w:rFonts w:asciiTheme="majorHAnsi" w:eastAsiaTheme="majorEastAsia" w:hAnsiTheme="majorHAnsi" w:cstheme="majorBidi"/>
+          <w:sz w:val="26"/>
+          <w:szCs w:val="26"/>
+        </w:rPr>
+      </w:pPr>
+      <w:r>
+        <w:rPr>
+          <w:rFonts w:asciiTheme="majorHAnsi" w:eastAsiaTheme="majorEastAsia" w:hAnsiTheme="majorHAnsi" w:cstheme="majorBidi"/>
+          <w:sz w:val="26"/>
+          <w:szCs w:val="26"/>
+        </w:rPr>
+        <w:t xml:space="preserve">Quay video tập thể dục: Mỗi người tự quay cho mình 1 video và quay </w:t>
+      </w:r>
+      <w:r>
+        <w:rPr>
+          <w:rFonts w:asciiTheme="majorHAnsi" w:eastAsiaTheme="majorEastAsia" w:hAnsiTheme="majorHAnsi" w:cstheme="majorBidi"/>
+          <w:sz w:val="26"/>
+          <w:szCs w:val="26"/>
+        </w:rPr>
+        <w:t>những người xung quanh tập thể dục.</w:t>
       </w:r>
     </w:p>
     <w:p>
@@ -790,164 +907,10 @@
           <w:sz w:val="26"/>
           <w:szCs w:val="26"/>
         </w:rPr>
-        <w:t>Phân công nhiệm vụ tiếp theo cho từng thành viên:</w:t>
-      </w:r>
-    </w:p>
-    <w:p>
-      <w:pPr>
-        <w:pStyle w:val="oancuaDanhsach"/>
-        <w:numPr>
-          <w:ilvl w:val="0"/>
-          <w:numId w:val="6"/>
-        </w:numPr>
-        <w:spacing w:line="360" w:lineRule="auto"/>
-        <w:rPr>
-          <w:rFonts w:asciiTheme="majorHAnsi" w:eastAsiaTheme="majorEastAsia" w:hAnsiTheme="majorHAnsi" w:cstheme="majorBidi"/>
-          <w:sz w:val="26"/>
-          <w:szCs w:val="26"/>
-        </w:rPr>
-      </w:pPr>
-      <w:r>
-        <w:rPr>
-          <w:rFonts w:asciiTheme="majorHAnsi" w:eastAsiaTheme="majorEastAsia" w:hAnsiTheme="majorHAnsi" w:cstheme="majorBidi"/>
-          <w:sz w:val="26"/>
-          <w:szCs w:val="26"/>
-        </w:rPr>
-        <w:t>Phỏng vấn: Phan Vỹ Hào và Lê Văn Hùng.</w:t>
-      </w:r>
-    </w:p>
-    <w:p>
-      <w:pPr>
-        <w:pStyle w:val="oancuaDanhsach"/>
-        <w:numPr>
-          <w:ilvl w:val="0"/>
-          <w:numId w:val="6"/>
-        </w:numPr>
-        <w:spacing w:line="360" w:lineRule="auto"/>
-        <w:rPr>
-          <w:rFonts w:asciiTheme="majorHAnsi" w:eastAsiaTheme="majorEastAsia" w:hAnsiTheme="majorHAnsi" w:cstheme="majorBidi"/>
-          <w:sz w:val="26"/>
-          <w:szCs w:val="26"/>
-        </w:rPr>
-      </w:pPr>
-      <w:r>
-        <w:rPr>
-          <w:rFonts w:asciiTheme="majorHAnsi" w:eastAsiaTheme="majorEastAsia" w:hAnsiTheme="majorHAnsi" w:cstheme="majorBidi"/>
-          <w:sz w:val="26"/>
-          <w:szCs w:val="26"/>
-        </w:rPr>
-        <w:t>Thiết kế bài trình chiếu báo cáo: Trần Xuân Phú.</w:t>
-      </w:r>
-    </w:p>
-    <w:p>
-      <w:pPr>
-        <w:pStyle w:val="oancuaDanhsach"/>
-        <w:numPr>
-          <w:ilvl w:val="0"/>
-          <w:numId w:val="6"/>
-        </w:numPr>
-        <w:spacing w:line="360" w:lineRule="auto"/>
-        <w:rPr>
-          <w:rFonts w:asciiTheme="majorHAnsi" w:eastAsiaTheme="majorEastAsia" w:hAnsiTheme="majorHAnsi" w:cstheme="majorBidi"/>
-          <w:sz w:val="26"/>
-          <w:szCs w:val="26"/>
-        </w:rPr>
-      </w:pPr>
-      <w:r>
-        <w:rPr>
-          <w:rFonts w:asciiTheme="majorHAnsi" w:eastAsiaTheme="majorEastAsia" w:hAnsiTheme="majorHAnsi" w:cstheme="majorBidi"/>
-          <w:sz w:val="26"/>
-          <w:szCs w:val="26"/>
-        </w:rPr>
-        <w:t>Lên kịch bản cho video: Lê Văn Hùng.</w:t>
-      </w:r>
-    </w:p>
-    <w:p>
-      <w:pPr>
-        <w:pStyle w:val="oancuaDanhsach"/>
-        <w:numPr>
-          <w:ilvl w:val="0"/>
-          <w:numId w:val="6"/>
-        </w:numPr>
-        <w:spacing w:line="360" w:lineRule="auto"/>
-        <w:rPr>
-          <w:rFonts w:asciiTheme="majorHAnsi" w:eastAsiaTheme="majorEastAsia" w:hAnsiTheme="majorHAnsi" w:cstheme="majorBidi"/>
-          <w:sz w:val="26"/>
-          <w:szCs w:val="26"/>
-        </w:rPr>
-      </w:pPr>
-      <w:r>
-        <w:rPr>
-          <w:rFonts w:asciiTheme="majorHAnsi" w:eastAsiaTheme="majorEastAsia" w:hAnsiTheme="majorHAnsi" w:cstheme="majorBidi"/>
-          <w:sz w:val="26"/>
-          <w:szCs w:val="26"/>
-        </w:rPr>
-        <w:t>Chỉnh sửa video: Trần Đình Na</w:t>
-      </w:r>
-      <w:r>
-        <w:rPr>
-          <w:rFonts w:asciiTheme="majorHAnsi" w:eastAsiaTheme="majorEastAsia" w:hAnsiTheme="majorHAnsi" w:cstheme="majorBidi"/>
-          <w:sz w:val="26"/>
-          <w:szCs w:val="26"/>
-          <w:lang w:val="en-US"/>
-        </w:rPr>
-        <w:t>m.</w:t>
-      </w:r>
-    </w:p>
-    <w:p>
-      <w:pPr>
-        <w:pStyle w:val="oancuaDanhsach"/>
-        <w:numPr>
-          <w:ilvl w:val="0"/>
-          <w:numId w:val="6"/>
-        </w:numPr>
-        <w:spacing w:line="360" w:lineRule="auto"/>
-        <w:rPr>
-          <w:rFonts w:asciiTheme="majorHAnsi" w:eastAsiaTheme="majorEastAsia" w:hAnsiTheme="majorHAnsi" w:cstheme="majorBidi"/>
-          <w:sz w:val="26"/>
-          <w:szCs w:val="26"/>
-        </w:rPr>
-      </w:pPr>
-      <w:r>
-        <w:rPr>
-          <w:rFonts w:asciiTheme="majorHAnsi" w:eastAsiaTheme="majorEastAsia" w:hAnsiTheme="majorHAnsi" w:cstheme="majorBidi"/>
-          <w:sz w:val="26"/>
-          <w:szCs w:val="26"/>
-        </w:rPr>
-        <w:t xml:space="preserve">Quay video tập thể dục: Mỗi người tự quay cho mình 1 video và quay </w:t>
-      </w:r>
-      <w:r>
-        <w:rPr>
-          <w:rFonts w:asciiTheme="majorHAnsi" w:eastAsiaTheme="majorEastAsia" w:hAnsiTheme="majorHAnsi" w:cstheme="majorBidi"/>
-          <w:sz w:val="26"/>
-          <w:szCs w:val="26"/>
-        </w:rPr>
-        <w:t>những người xung quanh tập thể dục.</w:t>
-      </w:r>
-    </w:p>
-    <w:p>
-      <w:pPr>
-        <w:pStyle w:val="oancuaDanhsach"/>
-        <w:numPr>
-          <w:ilvl w:val="0"/>
-          <w:numId w:val="1"/>
-        </w:numPr>
-        <w:spacing w:line="360" w:lineRule="auto"/>
-        <w:rPr>
-          <w:rFonts w:asciiTheme="majorHAnsi" w:eastAsiaTheme="majorEastAsia" w:hAnsiTheme="majorHAnsi" w:cstheme="majorBidi"/>
-          <w:sz w:val="26"/>
-          <w:szCs w:val="26"/>
-        </w:rPr>
-      </w:pPr>
-      <w:r>
-        <w:rPr>
-          <w:rFonts w:asciiTheme="majorHAnsi" w:eastAsiaTheme="majorEastAsia" w:hAnsiTheme="majorHAnsi" w:cstheme="majorBidi"/>
-          <w:sz w:val="26"/>
-          <w:szCs w:val="26"/>
-        </w:rPr>
-        <w:lastRenderedPageBreak/>
         <w:t>Lên lịch họp nhóm trong thời gian tiếp theo.</w:t>
       </w:r>
+      <w:bookmarkStart w:id="1" w:name="_GoBack"/>
+      <w:bookmarkEnd w:id="1"/>
     </w:p>
     <w:p>
       <w:pPr>
@@ -987,6 +950,7 @@
           <w:sz w:val="26"/>
           <w:szCs w:val="26"/>
         </w:rPr>
+        <w:lastRenderedPageBreak/>
         <w:t xml:space="preserve">  </w:t>
       </w:r>
       <w:r>
@@ -1263,7 +1227,7 @@
         <v:path o:extrusionok="f" gradientshapeok="t" o:connecttype="rect"/>
         <o:lock v:ext="edit" aspectratio="t"/>
       </v:shapetype>
-      <v:shape id="_x0000_i1061" type="#_x0000_t75" style="width:11.4pt;height:11.4pt" o:bullet="t">
+      <v:shape id="_x0000_i1062" type="#_x0000_t75" style="width:11.4pt;height:11.4pt" o:bullet="t">
         <v:imagedata r:id="rId1" o:title="msoC37B"/>
       </v:shape>
     </w:pict>

</xml_diff>